<commit_message>
se hizo una actualizacion acerca de lo que hemos hecho con las gomita
</commit_message>
<xml_diff>
--- a/Distribución.docx
+++ b/Distribución.docx
@@ -75,21 +75,41 @@
         </w:rPr>
         <w:t xml:space="preserve">” pero la pronunciación es como lo modifiqué, y representa el agua, que para mi es el significado o el motivo de fluir en con la vida y ser fuertes y tener un rumbo constante en mis metas y en la </w:t>
       </w:r>
-      <w:proofErr w:type="gramStart"/>
       <w:r>
         <w:rPr>
           <w:sz w:val="32"/>
           <w:szCs w:val="32"/>
         </w:rPr>
-        <w:t>vida</w:t>
+        <w:t>vida,</w:t>
       </w:r>
-      <w:proofErr w:type="gramEnd"/>
       <w:r>
         <w:rPr>
           <w:sz w:val="32"/>
           <w:szCs w:val="32"/>
         </w:rPr>
         <w:t xml:space="preserve"> así como el agua.</w:t>
+      </w:r>
+      <w:r>
+        <w:rPr>
+          <w:sz w:val="32"/>
+          <w:szCs w:val="32"/>
+        </w:rPr>
+        <w:tab/>
+      </w:r>
+    </w:p>
+    <w:p>
+      <w:pPr>
+        <w:rPr>
+          <w:sz w:val="32"/>
+          <w:szCs w:val="32"/>
+        </w:rPr>
+      </w:pPr>
+      <w:r>
+        <w:rPr>
+          <w:sz w:val="32"/>
+          <w:szCs w:val="32"/>
+        </w:rPr>
+        <w:t>La pagina se ha mantenido estática, no he producido mucho contenido pero si tomé algunas fotografías donde hicimos que luciera muy bien el producto</w:t>
       </w:r>
     </w:p>
     <w:p>
@@ -514,6 +534,7 @@
   <w:style w:type="character" w:default="1" w:styleId="Fuentedeprrafopredeter">
     <w:name w:val="Default Paragraph Font"/>
     <w:uiPriority w:val="1"/>
+    <w:semiHidden/>
     <w:unhideWhenUsed/>
   </w:style>
   <w:style w:type="table" w:default="1" w:styleId="Tablanormal">

</xml_diff>